<commit_message>
Fixed second exercise and made some corrections to description text
</commit_message>
<xml_diff>
--- a/perifrafhErgasias.docx
+++ b/perifrafhErgasias.docx
@@ -964,34 +964,72 @@
           <w:szCs w:val="28"/>
           <w:lang w:val="el-GR"/>
         </w:rPr>
-        <w:t xml:space="preserve">Με τη χρήση ενός βρόχου </w:t>
-      </w:r>
-      <w:r>
-        <w:rPr>
-          <w:rFonts w:cstheme="minorHAnsi"/>
-          <w:sz w:val="28"/>
-          <w:szCs w:val="28"/>
-          <w:lang w:val="en-US"/>
-        </w:rPr>
-        <w:t>while</w:t>
-      </w:r>
-      <w:r>
-        <w:rPr>
-          <w:rFonts w:cstheme="minorHAnsi"/>
-          <w:sz w:val="28"/>
-          <w:szCs w:val="28"/>
-          <w:lang w:val="el-GR"/>
-        </w:rPr>
-        <w:t xml:space="preserve"> </w:t>
-      </w:r>
-      <w:r>
-        <w:rPr>
-          <w:rFonts w:cstheme="minorHAnsi"/>
-          <w:sz w:val="28"/>
-          <w:szCs w:val="28"/>
-          <w:lang w:val="el-GR"/>
-        </w:rPr>
-        <w:t xml:space="preserve">αφαιρούμε τα δύο μεγαλύτερα </w:t>
+        <w:t>Με τη χρήση</w:t>
+      </w:r>
+      <w:r>
+        <w:rPr>
+          <w:rFonts w:cstheme="minorHAnsi"/>
+          <w:sz w:val="28"/>
+          <w:szCs w:val="28"/>
+          <w:lang w:val="el-GR"/>
+        </w:rPr>
+        <w:t xml:space="preserve"> </w:t>
+      </w:r>
+      <w:r>
+        <w:rPr>
+          <w:rFonts w:cstheme="minorHAnsi"/>
+          <w:sz w:val="28"/>
+          <w:szCs w:val="28"/>
+          <w:lang w:val="el-GR"/>
+        </w:rPr>
+        <w:t xml:space="preserve">της μεθόδου </w:t>
+      </w:r>
+      <w:proofErr w:type="spellStart"/>
+      <w:r>
+        <w:rPr>
+          <w:rFonts w:cstheme="minorHAnsi"/>
+          <w:sz w:val="28"/>
+          <w:szCs w:val="28"/>
+          <w:lang w:val="en-US"/>
+        </w:rPr>
+        <w:t>findSum</w:t>
+      </w:r>
+      <w:proofErr w:type="spellEnd"/>
+      <w:r>
+        <w:rPr>
+          <w:rFonts w:cstheme="minorHAnsi"/>
+          <w:sz w:val="28"/>
+          <w:szCs w:val="28"/>
+          <w:lang w:val="el-GR"/>
+        </w:rPr>
+        <w:t>(</w:t>
+      </w:r>
+      <w:r>
+        <w:rPr>
+          <w:rFonts w:cstheme="minorHAnsi"/>
+          <w:sz w:val="28"/>
+          <w:szCs w:val="28"/>
+          <w:lang w:val="en-US"/>
+        </w:rPr>
+        <w:t>)</w:t>
+      </w:r>
+      <w:r>
+        <w:rPr>
+          <w:rFonts w:cstheme="minorHAnsi"/>
+          <w:sz w:val="28"/>
+          <w:szCs w:val="28"/>
+          <w:lang w:val="el-GR"/>
+        </w:rPr>
+        <w:t xml:space="preserve"> </w:t>
+      </w:r>
+      <w:r>
+        <w:rPr>
+          <w:rFonts w:cstheme="minorHAnsi"/>
+          <w:sz w:val="28"/>
+          <w:szCs w:val="28"/>
+          <w:lang w:val="el-GR"/>
+        </w:rPr>
+        <w:t xml:space="preserve">αφαιρούμε τα δύο </w:t>
       </w:r>
       <w:r>
         <w:rPr>
@@ -1001,27 +1039,7 @@
           <w:lang w:val="el-GR"/>
         </w:rPr>
         <w:lastRenderedPageBreak/>
-        <w:t xml:space="preserve">στοιχεία του σωρού μεγίστων και τα δύο </w:t>
-      </w:r>
-      <w:proofErr w:type="spellStart"/>
-      <w:r>
-        <w:rPr>
-          <w:rFonts w:cstheme="minorHAnsi"/>
-          <w:sz w:val="28"/>
-          <w:szCs w:val="28"/>
-          <w:lang w:val="el-GR"/>
-        </w:rPr>
-        <w:t>μικρότερα</w:t>
-      </w:r>
-      <w:proofErr w:type="spellEnd"/>
-      <w:r>
-        <w:rPr>
-          <w:rFonts w:cstheme="minorHAnsi"/>
-          <w:sz w:val="28"/>
-          <w:szCs w:val="28"/>
-          <w:lang w:val="el-GR"/>
-        </w:rPr>
-        <w:t xml:space="preserve"> του σωρού ελαχίστων αντίστοιχα και εισάγουμε το άθροισμά τους πίσω στο σωρό. Αυτή η διαδικασία επαναλαμβάνεται </w:t>
+        <w:t xml:space="preserve">μεγαλύτερα στοιχεία του σωρού μεγίστων και τα δύο μικρότερα του σωρού ελαχίστων αντίστοιχα και εισάγουμε το άθροισμά τους πίσω στο σωρό. Αυτή η διαδικασία επαναλαμβάνεται </w:t>
       </w:r>
       <w:r>
         <w:rPr>

</xml_diff>